<commit_message>
Update card merge template for cuso
</commit_message>
<xml_diff>
--- a/smapServer/WebContent/misc/CardMergeTemplate.docx
+++ b/smapServer/WebContent/misc/CardMergeTemplate.docx
@@ -45,7 +45,7 @@
                 <w:noProof/>
               </w:rPr>
               <w:drawing>
-                <wp:inline distT="0" distB="0" distL="0" distR="0" wp14:anchorId="6ED3D875" wp14:editId="50240580">
+                <wp:inline distT="0" distB="0" distL="0" distR="0" wp14:anchorId="0A773D9F" wp14:editId="1B83A42D">
                   <wp:extent cx="751648" cy="390659"/>
                   <wp:effectExtent l="0" t="0" r="0" b="0"/>
                   <wp:docPr id="1" name="Picture 1" descr="A picture containing drawing&#10;&#10;Description automatically generated"/>
@@ -159,7 +159,7 @@
                 <w:sz w:val="28"/>
                 <w:szCs w:val="28"/>
               </w:rPr>
-              <w:instrText xml:space="preserve"> MERGEFIELD "lastname" </w:instrText>
+              <w:instrText xml:space="preserve"> MERGEFIELD  middlename </w:instrText>
             </w:r>
             <w:r>
               <w:rPr>
@@ -174,7 +174,7 @@
                 <w:sz w:val="28"/>
                 <w:szCs w:val="28"/>
               </w:rPr>
-              <w:t>«lastname»</w:t>
+              <w:t>«middlename»</w:t>
             </w:r>
             <w:r>
               <w:rPr>
@@ -241,10 +241,10 @@
                 <w:noProof/>
               </w:rPr>
               <w:drawing>
-                <wp:inline distT="0" distB="0" distL="0" distR="0" wp14:anchorId="125BCC31" wp14:editId="66B528FF">
+                <wp:inline distT="0" distB="0" distL="0" distR="0" wp14:anchorId="692DB62E" wp14:editId="19B2F86D">
                   <wp:extent cx="751648" cy="390659"/>
                   <wp:effectExtent l="0" t="0" r="0" b="0"/>
-                  <wp:docPr id="16" name="Picture 16" descr="A picture containing drawing&#10;&#10;Description automatically generated"/>
+                  <wp:docPr id="6" name="Picture 6" descr="A picture containing drawing&#10;&#10;Description automatically generated"/>
                   <wp:cNvGraphicFramePr>
                     <a:graphicFrameLocks xmlns:a="http://schemas.openxmlformats.org/drawingml/2006/main" noChangeAspect="1"/>
                   </wp:cNvGraphicFramePr>
@@ -355,7 +355,7 @@
                 <w:sz w:val="28"/>
                 <w:szCs w:val="28"/>
               </w:rPr>
-              <w:instrText xml:space="preserve"> MERGEFIELD "lastname" </w:instrText>
+              <w:instrText xml:space="preserve"> MERGEFIELD  middlename </w:instrText>
             </w:r>
             <w:r>
               <w:rPr>
@@ -370,7 +370,7 @@
                 <w:sz w:val="28"/>
                 <w:szCs w:val="28"/>
               </w:rPr>
-              <w:t>«lastname»</w:t>
+              <w:t>«middlename»</w:t>
             </w:r>
             <w:r>
               <w:rPr>
@@ -443,10 +443,10 @@
                 <w:noProof/>
               </w:rPr>
               <w:drawing>
-                <wp:inline distT="0" distB="0" distL="0" distR="0" wp14:anchorId="19BA2AC7" wp14:editId="1607D9AE">
+                <wp:inline distT="0" distB="0" distL="0" distR="0" wp14:anchorId="0FBE19C1" wp14:editId="0AEEC3CE">
                   <wp:extent cx="751648" cy="390659"/>
                   <wp:effectExtent l="0" t="0" r="0" b="0"/>
-                  <wp:docPr id="15" name="Picture 15" descr="A picture containing drawing&#10;&#10;Description automatically generated"/>
+                  <wp:docPr id="5" name="Picture 5" descr="A picture containing drawing&#10;&#10;Description automatically generated"/>
                   <wp:cNvGraphicFramePr>
                     <a:graphicFrameLocks xmlns:a="http://schemas.openxmlformats.org/drawingml/2006/main" noChangeAspect="1"/>
                   </wp:cNvGraphicFramePr>
@@ -557,7 +557,7 @@
                 <w:sz w:val="28"/>
                 <w:szCs w:val="28"/>
               </w:rPr>
-              <w:instrText xml:space="preserve"> MERGEFIELD "lastname" </w:instrText>
+              <w:instrText xml:space="preserve"> MERGEFIELD  middlename </w:instrText>
             </w:r>
             <w:r>
               <w:rPr>
@@ -572,7 +572,7 @@
                 <w:sz w:val="28"/>
                 <w:szCs w:val="28"/>
               </w:rPr>
-              <w:t>«lastname»</w:t>
+              <w:t>«middlename»</w:t>
             </w:r>
             <w:r>
               <w:rPr>
@@ -639,10 +639,10 @@
                 <w:noProof/>
               </w:rPr>
               <w:drawing>
-                <wp:inline distT="0" distB="0" distL="0" distR="0" wp14:anchorId="1709806A" wp14:editId="629024E4">
+                <wp:inline distT="0" distB="0" distL="0" distR="0" wp14:anchorId="38605BCF" wp14:editId="63AED456">
                   <wp:extent cx="751648" cy="390659"/>
                   <wp:effectExtent l="0" t="0" r="0" b="0"/>
-                  <wp:docPr id="14" name="Picture 14" descr="A picture containing drawing&#10;&#10;Description automatically generated"/>
+                  <wp:docPr id="4" name="Picture 4" descr="A picture containing drawing&#10;&#10;Description automatically generated"/>
                   <wp:cNvGraphicFramePr>
                     <a:graphicFrameLocks xmlns:a="http://schemas.openxmlformats.org/drawingml/2006/main" noChangeAspect="1"/>
                   </wp:cNvGraphicFramePr>
@@ -753,7 +753,7 @@
                 <w:sz w:val="28"/>
                 <w:szCs w:val="28"/>
               </w:rPr>
-              <w:instrText xml:space="preserve"> MERGEFIELD "lastname" </w:instrText>
+              <w:instrText xml:space="preserve"> MERGEFIELD  middlename </w:instrText>
             </w:r>
             <w:r>
               <w:rPr>
@@ -768,7 +768,7 @@
                 <w:sz w:val="28"/>
                 <w:szCs w:val="28"/>
               </w:rPr>
-              <w:t>«lastname»</w:t>
+              <w:t>«middlename»</w:t>
             </w:r>
             <w:r>
               <w:rPr>
@@ -841,10 +841,10 @@
                 <w:noProof/>
               </w:rPr>
               <w:drawing>
-                <wp:inline distT="0" distB="0" distL="0" distR="0" wp14:anchorId="42F55A05" wp14:editId="598B3FD1">
+                <wp:inline distT="0" distB="0" distL="0" distR="0" wp14:anchorId="19B3A3E3" wp14:editId="1BA2F7DC">
                   <wp:extent cx="751648" cy="390659"/>
                   <wp:effectExtent l="0" t="0" r="0" b="0"/>
-                  <wp:docPr id="13" name="Picture 13" descr="A picture containing drawing&#10;&#10;Description automatically generated"/>
+                  <wp:docPr id="3" name="Picture 3" descr="A picture containing drawing&#10;&#10;Description automatically generated"/>
                   <wp:cNvGraphicFramePr>
                     <a:graphicFrameLocks xmlns:a="http://schemas.openxmlformats.org/drawingml/2006/main" noChangeAspect="1"/>
                   </wp:cNvGraphicFramePr>
@@ -955,7 +955,7 @@
                 <w:sz w:val="28"/>
                 <w:szCs w:val="28"/>
               </w:rPr>
-              <w:instrText xml:space="preserve"> MERGEFIELD "lastname" </w:instrText>
+              <w:instrText xml:space="preserve"> MERGEFIELD  middlename </w:instrText>
             </w:r>
             <w:r>
               <w:rPr>
@@ -970,7 +970,7 @@
                 <w:sz w:val="28"/>
                 <w:szCs w:val="28"/>
               </w:rPr>
-              <w:t>«lastname»</w:t>
+              <w:t>«middlename»</w:t>
             </w:r>
             <w:r>
               <w:rPr>
@@ -1015,8 +1015,6 @@
             </w:pPr>
           </w:p>
         </w:tc>
-        <w:bookmarkStart w:id="0" w:name="_GoBack"/>
-        <w:bookmarkEnd w:id="0"/>
         <w:tc>
           <w:tcPr>
             <w:tcW w:w="5760" w:type="dxa"/>
@@ -1026,33 +1024,23 @@
               <w:spacing w:before="111"/>
               <w:ind w:left="144" w:right="144"/>
             </w:pPr>
-            <w:r>
-              <w:fldChar w:fldCharType="begin"/>
-            </w:r>
-            <w:r>
-              <w:instrText xml:space="preserve"> NEXT </w:instrText>
-            </w:r>
-            <w:r>
-              <w:fldChar w:fldCharType="separate"/>
-            </w:r>
-            <w:r>
-              <w:rPr>
-                <w:noProof/>
-              </w:rPr>
-              <w:t>«Next Record»</w:t>
-            </w:r>
-            <w:r>
-              <w:fldChar w:fldCharType="end"/>
-            </w:r>
+            <w:fldSimple w:instr=" NEXT ">
+              <w:r>
+                <w:rPr>
+                  <w:noProof/>
+                </w:rPr>
+                <w:t>«Next Record»</w:t>
+              </w:r>
+            </w:fldSimple>
             <w:r>
               <w:rPr>
                 <w:noProof/>
               </w:rPr>
               <w:drawing>
-                <wp:inline distT="0" distB="0" distL="0" distR="0" wp14:anchorId="5B88D641" wp14:editId="2B905262">
+                <wp:inline distT="0" distB="0" distL="0" distR="0" wp14:anchorId="43AB6AD2" wp14:editId="222DE417">
                   <wp:extent cx="751648" cy="390659"/>
                   <wp:effectExtent l="0" t="0" r="0" b="0"/>
-                  <wp:docPr id="12" name="Picture 12" descr="A picture containing drawing&#10;&#10;Description automatically generated"/>
+                  <wp:docPr id="2" name="Picture 2" descr="A picture containing drawing&#10;&#10;Description automatically generated"/>
                   <wp:cNvGraphicFramePr>
                     <a:graphicFrameLocks xmlns:a="http://schemas.openxmlformats.org/drawingml/2006/main" noChangeAspect="1"/>
                   </wp:cNvGraphicFramePr>
@@ -1163,7 +1151,7 @@
                 <w:sz w:val="28"/>
                 <w:szCs w:val="28"/>
               </w:rPr>
-              <w:instrText xml:space="preserve"> MERGEFIELD "lastname" </w:instrText>
+              <w:instrText xml:space="preserve"> MERGEFIELD  middlename </w:instrText>
             </w:r>
             <w:r>
               <w:rPr>
@@ -1178,7 +1166,7 @@
                 <w:sz w:val="28"/>
                 <w:szCs w:val="28"/>
               </w:rPr>
-              <w:t>«lastname»</w:t>
+              <w:t>«middlename»</w:t>
             </w:r>
             <w:r>
               <w:rPr>

</xml_diff>